<commit_message>
Minor enhancement to simulator Python script and fix for bug in template
</commit_message>
<xml_diff>
--- a/src/main/resources/sandbox/skabelon2.docx
+++ b/src/main/resources/sandbox/skabelon2.docx
@@ -209,13 +209,19 @@
         <w:rPr>
           <w:lang w:val="de-DE"/>
         </w:rPr>
-        <w:t xml:space="preserve">Partens navn: </w:t>
-      </w:r>
-      <w:r>
-        <w:rPr>
-          <w:lang w:val="de-DE"/>
-        </w:rPr>
-        <w:t>${Personer.get(0).get("Navn")}</w:t>
+        <w:t>Partens navn: ${Personer.get(0).getNavn</w:t>
+      </w:r>
+      <w:r>
+        <w:rPr>
+          <w:lang w:val="de-DE"/>
+        </w:rPr>
+        <w:t>(</w:t>
+      </w:r>
+      <w:r>
+        <w:rPr>
+          <w:lang w:val="de-DE"/>
+        </w:rPr>
+        <w:t>)}</w:t>
       </w:r>
     </w:p>
     <w:p>

</xml_diff>

<commit_message>
Added address to the template
</commit_message>
<xml_diff>
--- a/src/main/resources/sandbox/skabelon2.docx
+++ b/src/main/resources/sandbox/skabelon2.docx
@@ -227,6 +227,18 @@
     <w:p>
       <w:pPr>
         <w:pStyle w:val="Brdtekst"/>
+        <w:rPr/>
+      </w:pPr>
+      <w:r>
+        <w:rPr>
+          <w:lang w:val="de-DE"/>
+        </w:rPr>
+        <w:t>Partens adresse er: ${Personer.get(0).getAdresse().getAdresse1()}</w:t>
+      </w:r>
+    </w:p>
+    <w:p>
+      <w:pPr>
+        <w:pStyle w:val="Brdtekst"/>
         <w:rPr>
           <w:lang w:val="de-DE"/>
         </w:rPr>

</xml_diff>

<commit_message>
Added a date to the template
</commit_message>
<xml_diff>
--- a/src/main/resources/sandbox/skabelon2.docx
+++ b/src/main/resources/sandbox/skabelon2.docx
@@ -103,6 +103,33 @@
     <w:p>
       <w:pPr>
         <w:pStyle w:val="Brdtekst"/>
+        <w:rPr>
+          <w:lang w:val="de-DE"/>
+        </w:rPr>
+      </w:pPr>
+      <w:r>
+        <w:rPr>
+          <w:lang w:val="de-DE"/>
+        </w:rPr>
+        <w:t>Dato: ${Dato}</w:t>
+      </w:r>
+    </w:p>
+    <w:p>
+      <w:pPr>
+        <w:pStyle w:val="Brdtekst"/>
+        <w:rPr>
+          <w:lang w:val="de-DE"/>
+        </w:rPr>
+      </w:pPr>
+      <w:r>
+        <w:rPr>
+          <w:lang w:val="de-DE"/>
+        </w:rPr>
+      </w:r>
+    </w:p>
+    <w:p>
+      <w:pPr>
+        <w:pStyle w:val="Brdtekst"/>
         <w:rPr/>
       </w:pPr>
       <w:r>
@@ -209,19 +236,7 @@
         <w:rPr>
           <w:lang w:val="de-DE"/>
         </w:rPr>
-        <w:t>Partens navn: ${Personer.get(0).getNavn</w:t>
-      </w:r>
-      <w:r>
-        <w:rPr>
-          <w:lang w:val="de-DE"/>
-        </w:rPr>
-        <w:t>(</w:t>
-      </w:r>
-      <w:r>
-        <w:rPr>
-          <w:lang w:val="de-DE"/>
-        </w:rPr>
-        <w:t>)}</w:t>
+        <w:t>Partens navn: ${Personer.get(0).getNavn()}</w:t>
       </w:r>
     </w:p>
     <w:p>

</xml_diff>